<commit_message>
diagramas de casos de uso de baixo nivel
</commit_message>
<xml_diff>
--- a/FaceOculta/ES2N-AnexoPesquisa v3.0.docx
+++ b/FaceOculta/ES2N-AnexoPesquisa v3.0.docx
@@ -847,21 +847,7 @@
         <w:rPr>
           <w:color w:val="000000"/>
         </w:rPr>
-        <w:t xml:space="preserve">Depois que criar o formulário (nova versão), colocar aqui uma cópia do questionário ou do </w:t>
-      </w:r>
-      <w:proofErr w:type="spellStart"/>
-      <w:r>
-        <w:rPr>
-          <w:color w:val="000000"/>
-        </w:rPr>
-        <w:t>form</w:t>
-      </w:r>
-      <w:proofErr w:type="spellEnd"/>
-      <w:r>
-        <w:rPr>
-          <w:color w:val="000000"/>
-        </w:rPr>
-        <w:t xml:space="preserve"> utilizado para pesquisa utilizada no levantamento dos requisitos, ou outras informações das metodologias que foram utilizadas no levantamento de requisitos.</w:t>
+        <w:t>Depois que criar o formulário (nova versão), colocar aqui uma cópia do questionário ou do form utilizado para pesquisa utilizada no levantamento dos requisitos, ou outras informações das metodologias que foram utilizadas no levantamento de requisitos.</w:t>
       </w:r>
     </w:p>
     <w:p>
@@ -2047,21 +2033,7 @@
         <w:rPr>
           <w:color w:val="000000"/>
         </w:rPr>
-        <w:t xml:space="preserve">Existem muitos alunos e </w:t>
-      </w:r>
-      <w:proofErr w:type="spellStart"/>
-      <w:r>
-        <w:rPr>
-          <w:color w:val="000000"/>
-        </w:rPr>
-        <w:t>ex</w:t>
-      </w:r>
-      <w:proofErr w:type="spellEnd"/>
-      <w:r>
-        <w:rPr>
-          <w:color w:val="000000"/>
-        </w:rPr>
-        <w:t xml:space="preserve"> alunos com projetos que precisam uma aju</w:t>
+        <w:t>Existem muitos alunos e ex alunos com projetos que precisam uma aju</w:t>
       </w:r>
       <w:r>
         <w:rPr>
@@ -2073,33 +2045,7 @@
         <w:rPr>
           <w:color w:val="000000"/>
         </w:rPr>
-        <w:t xml:space="preserve">a sobre determinada tecnologia em que podemos dar um </w:t>
-      </w:r>
-      <w:r>
-        <w:rPr>
-          <w:color w:val="000000"/>
-        </w:rPr>
-        <w:t>empurrãozinho</w:t>
-      </w:r>
-      <w:r>
-        <w:rPr>
-          <w:color w:val="000000"/>
-        </w:rPr>
-        <w:t xml:space="preserve">, seja uma parceria para uma nova startup, seja uma ajuda para o </w:t>
-      </w:r>
-      <w:proofErr w:type="spellStart"/>
-      <w:r>
-        <w:rPr>
-          <w:color w:val="000000"/>
-        </w:rPr>
-        <w:t>tcc</w:t>
-      </w:r>
-      <w:proofErr w:type="spellEnd"/>
-      <w:r>
-        <w:rPr>
-          <w:color w:val="000000"/>
-        </w:rPr>
-        <w:t>, seja uma iniciação científica ou uma preparação para o curso de férias.</w:t>
+        <w:t>a sobre determinada tecnologia em que podemos dar um empurrãozinho, seja uma parceria para uma nova startup, seja uma ajuda para o tcc, seja uma iniciação científica ou uma preparação para o curso de férias.</w:t>
       </w:r>
     </w:p>
     <w:p>
@@ -2143,35 +2089,38 @@
         <w:rPr>
           <w:color w:val="000000"/>
         </w:rPr>
+        <w:t xml:space="preserve">Como ex aluno eu poderia disponibilizar 1 hora (não na semana, as vezes em um calendário onde pode ser recorrente ou não) e ter lá (conectado ao LinkedIn ou não) minhas habilidades, </w:t>
+      </w:r>
+      <w:r>
+        <w:rPr>
+          <w:color w:val="000000"/>
+        </w:rPr>
         <w:lastRenderedPageBreak/>
-        <w:t xml:space="preserve">Como </w:t>
-      </w:r>
-      <w:proofErr w:type="spellStart"/>
-      <w:r>
-        <w:rPr>
-          <w:color w:val="000000"/>
-        </w:rPr>
-        <w:t>ex</w:t>
-      </w:r>
-      <w:proofErr w:type="spellEnd"/>
-      <w:r>
-        <w:rPr>
-          <w:color w:val="000000"/>
-        </w:rPr>
-        <w:t xml:space="preserve"> aluno eu poderia disponibilizar 1 hora (não na semana, as vezes em um calendário onde pode ser recorrente ou não) e ter lá (conectado ao LinkedIn ou não) minhas habilidades, certificações, conhecimentos.</w:t>
-      </w:r>
-    </w:p>
-    <w:p>
-      <w:pPr>
-        <w:pBdr>
-          <w:top w:val="nil"/>
-          <w:left w:val="nil"/>
-          <w:bottom w:val="nil"/>
-          <w:right w:val="nil"/>
-          <w:between w:val="nil"/>
-        </w:pBdr>
-        <w:spacing w:line="360" w:lineRule="auto"/>
-        <w:ind w:left="-142"/>
+        <w:t>certificações, conhecimentos.</w:t>
+      </w:r>
+      <w:r>
+        <w:rPr>
+          <w:color w:val="000000"/>
+        </w:rPr>
+        <w:t xml:space="preserve"> </w:t>
+      </w:r>
+      <w:r>
+        <w:rPr>
+          <w:color w:val="000000"/>
+        </w:rPr>
+        <w:t xml:space="preserve">Alunos poderiam registrar essa hora e conversar sobre o que quiser, uma vez que algumas pessoas podem não ajudar em mentoria, mas em estilo de reunião/empresa em que se marca horário pode funcionar pra muita gente. </w:t>
+      </w:r>
+    </w:p>
+    <w:p>
+      <w:pPr>
+        <w:pBdr>
+          <w:top w:val="nil"/>
+          <w:left w:val="nil"/>
+          <w:bottom w:val="nil"/>
+          <w:right w:val="nil"/>
+          <w:between w:val="nil"/>
+        </w:pBdr>
+        <w:spacing w:line="360" w:lineRule="auto"/>
         <w:jc w:val="both"/>
         <w:rPr>
           <w:color w:val="000000"/>
@@ -2202,64 +2151,7 @@
         <w:rPr>
           <w:color w:val="000000"/>
         </w:rPr>
-        <w:t xml:space="preserve">Alunos poderiam registrar essa hora e conversar sobre o que quiser, uma vez que algumas pessoas podem não ajudar em mentoria, mas em estilo de reunião/empresa em que se marca horário pode funcionar pra muita gente. </w:t>
-      </w:r>
-    </w:p>
-    <w:p>
-      <w:pPr>
-        <w:pBdr>
-          <w:top w:val="nil"/>
-          <w:left w:val="nil"/>
-          <w:bottom w:val="nil"/>
-          <w:right w:val="nil"/>
-          <w:between w:val="nil"/>
-        </w:pBdr>
-        <w:spacing w:line="360" w:lineRule="auto"/>
-        <w:jc w:val="both"/>
-        <w:rPr>
-          <w:color w:val="000000"/>
-        </w:rPr>
-      </w:pPr>
-    </w:p>
-    <w:p>
-      <w:pPr>
-        <w:pStyle w:val="PargrafodaLista"/>
-        <w:numPr>
-          <w:ilvl w:val="0"/>
-          <w:numId w:val="2"/>
-        </w:numPr>
-        <w:pBdr>
-          <w:top w:val="nil"/>
-          <w:left w:val="nil"/>
-          <w:bottom w:val="nil"/>
-          <w:right w:val="nil"/>
-          <w:between w:val="nil"/>
-        </w:pBdr>
-        <w:spacing w:line="360" w:lineRule="auto"/>
-        <w:jc w:val="both"/>
-        <w:rPr>
-          <w:color w:val="000000"/>
-        </w:rPr>
-      </w:pPr>
-      <w:r>
-        <w:rPr>
-          <w:color w:val="000000"/>
-        </w:rPr>
-        <w:t xml:space="preserve">Alunos pode se beneficiar muitos de </w:t>
-      </w:r>
-      <w:proofErr w:type="spellStart"/>
-      <w:r>
-        <w:rPr>
-          <w:color w:val="000000"/>
-        </w:rPr>
-        <w:t>ex</w:t>
-      </w:r>
-      <w:proofErr w:type="spellEnd"/>
-      <w:r>
-        <w:rPr>
-          <w:color w:val="000000"/>
-        </w:rPr>
-        <w:t xml:space="preserve"> alunos fora da mentoria (as vezes uma hora reservada apenas para conversa ilumina a cabeça de um aluno) sem requerer muito comprometimento daqueles com a vida corrida. </w:t>
+        <w:t xml:space="preserve">Alunos pode se beneficiar muitos de ex alunos fora da mentoria (as vezes uma hora reservada apenas para conversa ilumina a cabeça de um aluno) sem requerer muito comprometimento daqueles com a vida corrida. </w:t>
       </w:r>
     </w:p>
     <w:p>
@@ -2433,16 +2325,8 @@
       <w:rPr>
         <w:color w:val="000000"/>
       </w:rPr>
-      <w:t xml:space="preserve">Documento: </w:t>
+      <w:t>Documento: ES2N-AnexoPesquisa</w:t>
     </w:r>
-    <w:proofErr w:type="spellStart"/>
-    <w:r>
-      <w:rPr>
-        <w:color w:val="000000"/>
-      </w:rPr>
-      <w:t>ES2N-AnexoPesquisa</w:t>
-    </w:r>
-    <w:proofErr w:type="spellEnd"/>
   </w:p>
 </w:ftr>
 </file>
@@ -2580,25 +2464,7 @@
         <w:b/>
         <w:color w:val="000000"/>
       </w:rPr>
-      <w:t xml:space="preserve">Disciplina: Engenharia de Software 2 – Turma Noite – prof.ª </w:t>
-    </w:r>
-    <w:proofErr w:type="spellStart"/>
-    <w:r>
-      <w:rPr>
-        <w:rFonts w:ascii="Arial" w:eastAsia="Arial" w:hAnsi="Arial" w:cs="Arial"/>
-        <w:b/>
-        <w:color w:val="000000"/>
-      </w:rPr>
-      <w:t>Denilce</w:t>
-    </w:r>
-    <w:proofErr w:type="spellEnd"/>
-    <w:r>
-      <w:rPr>
-        <w:rFonts w:ascii="Arial" w:eastAsia="Arial" w:hAnsi="Arial" w:cs="Arial"/>
-        <w:b/>
-        <w:color w:val="000000"/>
-      </w:rPr>
-      <w:t xml:space="preserve"> Veloso</w:t>
+      <w:t>Disciplina: Engenharia de Software 2 – Turma Noite – prof.ª Denilce Veloso</w:t>
     </w:r>
   </w:p>
   <w:p>
@@ -3396,6 +3262,7 @@
   <w:style w:type="character" w:default="1" w:styleId="Fontepargpadro">
     <w:name w:val="Default Paragraph Font"/>
     <w:uiPriority w:val="1"/>
+    <w:semiHidden/>
     <w:unhideWhenUsed/>
   </w:style>
   <w:style w:type="table" w:default="1" w:styleId="Tabelanormal">

</xml_diff>